<commit_message>
Add icon and change css
</commit_message>
<xml_diff>
--- a/docs/minutesOfMeeting.docx
+++ b/docs/minutesOfMeeting.docx
@@ -126,12 +126,12 @@
           <w:numId w:val="1"/>
         </w:numPr>
         <w:rPr>
-          <w:highlight w:val="yellow"/>
-        </w:rPr>
-      </w:pPr>
-      <w:r>
-        <w:rPr>
-          <w:highlight w:val="yellow"/>
+          <w:highlight w:val="green"/>
+        </w:rPr>
+      </w:pPr>
+      <w:r>
+        <w:rPr>
+          <w:highlight w:val="green"/>
         </w:rPr>
         <w:t>Make some UI for onboarding page.</w:t>
       </w:r>
@@ -162,34 +162,34 @@
           <w:numId w:val="1"/>
         </w:numPr>
         <w:rPr>
-          <w:highlight w:val="yellow"/>
+          <w:highlight w:val="green"/>
         </w:rPr>
       </w:pPr>
       <w:proofErr w:type="spellStart"/>
       <w:r>
         <w:rPr>
-          <w:highlight w:val="yellow"/>
+          <w:highlight w:val="green"/>
         </w:rPr>
         <w:t>acha</w:t>
       </w:r>
       <w:proofErr w:type="spellEnd"/>
       <w:r>
         <w:rPr>
-          <w:highlight w:val="yellow"/>
+          <w:highlight w:val="green"/>
         </w:rPr>
         <w:t xml:space="preserve"> when u click start, it goes to next page then it shows the 'initializing...' </w:t>
       </w:r>
       <w:proofErr w:type="gramStart"/>
       <w:r>
         <w:rPr>
-          <w:highlight w:val="yellow"/>
+          <w:highlight w:val="green"/>
         </w:rPr>
         <w:t>text,  it</w:t>
       </w:r>
       <w:proofErr w:type="gramEnd"/>
       <w:r>
         <w:rPr>
-          <w:highlight w:val="yellow"/>
+          <w:highlight w:val="green"/>
         </w:rPr>
         <w:t xml:space="preserve"> has to be on the same page under the same start button, it won't go to next page unless the call has started(connected)</w:t>
       </w:r>
@@ -202,34 +202,34 @@
           <w:numId w:val="1"/>
         </w:numPr>
         <w:rPr>
-          <w:highlight w:val="yellow"/>
+          <w:highlight w:val="green"/>
         </w:rPr>
       </w:pPr>
       <w:proofErr w:type="spellStart"/>
       <w:r>
         <w:rPr>
-          <w:highlight w:val="yellow"/>
+          <w:highlight w:val="green"/>
         </w:rPr>
         <w:t>incase</w:t>
       </w:r>
       <w:proofErr w:type="spellEnd"/>
       <w:r>
         <w:rPr>
-          <w:highlight w:val="yellow"/>
+          <w:highlight w:val="green"/>
         </w:rPr>
         <w:t xml:space="preserve"> it couldn't start so we'll show error on the </w:t>
       </w:r>
       <w:proofErr w:type="spellStart"/>
       <w:r>
         <w:rPr>
-          <w:highlight w:val="yellow"/>
+          <w:highlight w:val="green"/>
         </w:rPr>
         <w:t>sae</w:t>
       </w:r>
       <w:proofErr w:type="spellEnd"/>
       <w:r>
         <w:rPr>
-          <w:highlight w:val="yellow"/>
+          <w:highlight w:val="green"/>
         </w:rPr>
         <w:t xml:space="preserve"> screen below 'couldn't connect, please try later</w:t>
       </w:r>
@@ -242,6 +242,52 @@
           <w:numId w:val="1"/>
         </w:numPr>
         <w:rPr>
+          <w:highlight w:val="green"/>
+        </w:rPr>
+      </w:pPr>
+      <w:r>
+        <w:rPr>
+          <w:highlight w:val="green"/>
+        </w:rPr>
+        <w:t>on the next screen, there will be only one button at center in red 'Stop Session</w:t>
+      </w:r>
+      <w:proofErr w:type="gramStart"/>
+      <w:r>
+        <w:rPr>
+          <w:highlight w:val="green"/>
+        </w:rPr>
+        <w:t>'  because</w:t>
+      </w:r>
+      <w:proofErr w:type="gramEnd"/>
+      <w:r>
+        <w:rPr>
+          <w:highlight w:val="green"/>
+        </w:rPr>
+        <w:t xml:space="preserve"> call is already connected.  if they click stop on purpose, it will end the </w:t>
+      </w:r>
+      <w:proofErr w:type="spellStart"/>
+      <w:r>
+        <w:rPr>
+          <w:highlight w:val="green"/>
+        </w:rPr>
+        <w:t>webRTC</w:t>
+      </w:r>
+      <w:proofErr w:type="spellEnd"/>
+      <w:r>
+        <w:rPr>
+          <w:highlight w:val="green"/>
+        </w:rPr>
+        <w:t xml:space="preserve"> session and get back the user to the same 'Welcome' Screen.</w:t>
+      </w:r>
+    </w:p>
+    <w:p>
+      <w:pPr>
+        <w:pStyle w:val="ListParagraph"/>
+        <w:numPr>
+          <w:ilvl w:val="0"/>
+          <w:numId w:val="1"/>
+        </w:numPr>
+        <w:rPr>
           <w:highlight w:val="yellow"/>
         </w:rPr>
       </w:pPr>
@@ -249,36 +295,34 @@
         <w:rPr>
           <w:highlight w:val="yellow"/>
         </w:rPr>
-        <w:t>on the next screen, there will be only one button at center in red 'Stop Session</w:t>
-      </w:r>
-      <w:proofErr w:type="gramStart"/>
-      <w:r>
+        <w:t>Center all the content on welcome.html</w:t>
+      </w:r>
+    </w:p>
+    <w:p>
+      <w:pPr>
+        <w:pStyle w:val="ListParagraph"/>
+        <w:numPr>
+          <w:ilvl w:val="0"/>
+          <w:numId w:val="1"/>
+        </w:numPr>
         <w:rPr>
           <w:highlight w:val="yellow"/>
         </w:rPr>
-        <w:t>'  because</w:t>
-      </w:r>
-      <w:proofErr w:type="gramEnd"/>
+      </w:pPr>
       <w:r>
         <w:rPr>
           <w:highlight w:val="yellow"/>
         </w:rPr>
-        <w:t xml:space="preserve"> call is already connected.  if they click stop on purpose, it will end the </w:t>
-      </w:r>
-      <w:proofErr w:type="spellStart"/>
-      <w:r>
-        <w:rPr>
-          <w:highlight w:val="yellow"/>
-        </w:rPr>
-        <w:t>webRTC</w:t>
-      </w:r>
-      <w:proofErr w:type="spellEnd"/>
-      <w:r>
-        <w:rPr>
-          <w:highlight w:val="yellow"/>
-        </w:rPr>
-        <w:t xml:space="preserve"> session and get back the user to the same 'Welcome' Screen.</w:t>
-      </w:r>
+        <w:t>Move Onboarding heading to the next page.</w:t>
+      </w:r>
+    </w:p>
+    <w:p>
+      <w:pPr>
+        <w:ind w:left="360"/>
+        <w:rPr>
+          <w:highlight w:val="green"/>
+        </w:rPr>
+      </w:pPr>
     </w:p>
     <w:sectPr>
       <w:headerReference w:type="default" r:id="rId7"/>

</xml_diff>

<commit_message>
change stop button css
</commit_message>
<xml_diff>
--- a/docs/minutesOfMeeting.docx
+++ b/docs/minutesOfMeeting.docx
@@ -288,12 +288,12 @@
           <w:numId w:val="1"/>
         </w:numPr>
         <w:rPr>
-          <w:highlight w:val="yellow"/>
-        </w:rPr>
-      </w:pPr>
-      <w:r>
-        <w:rPr>
-          <w:highlight w:val="yellow"/>
+          <w:highlight w:val="green"/>
+        </w:rPr>
+      </w:pPr>
+      <w:r>
+        <w:rPr>
+          <w:highlight w:val="green"/>
         </w:rPr>
         <w:t>Center all the content on welcome.html</w:t>
       </w:r>
@@ -306,12 +306,12 @@
           <w:numId w:val="1"/>
         </w:numPr>
         <w:rPr>
-          <w:highlight w:val="yellow"/>
-        </w:rPr>
-      </w:pPr>
-      <w:r>
-        <w:rPr>
-          <w:highlight w:val="yellow"/>
+          <w:highlight w:val="green"/>
+        </w:rPr>
+      </w:pPr>
+      <w:r>
+        <w:rPr>
+          <w:highlight w:val="green"/>
         </w:rPr>
         <w:t>Move Onboarding heading to the next page.</w:t>
       </w:r>

</xml_diff>